<commit_message>
Final K means cluster code
</commit_message>
<xml_diff>
--- a/Lionfish_final_cluster_analysis.docx
+++ b/Lionfish_final_cluster_analysis.docx
@@ -641,7 +641,7 @@
         <w:rPr>
           <w:rStyle w:val="VerbatimChar"/>
         </w:rPr>
-        <w:t xml:space="preserve">##  $ cluster     : Named int [1:11] 2 2 2 2 2 1 1 1 2 1 ...</w:t>
+        <w:t xml:space="preserve">##  $ cluster     : Named int [1:11] 1 1 1 1 1 2 2 2 1 2 ...</w:t>
       </w:r>
       <w:r>
         <w:br w:type="textWrapping"/>
@@ -659,7 +659,7 @@
         <w:rPr>
           <w:rStyle w:val="VerbatimChar"/>
         </w:rPr>
-        <w:t xml:space="preserve">##  $ centers     : num [1:2, 1:29] 0.4283 0.0773 0.0669 0.3028 0.0389 ...</w:t>
+        <w:t xml:space="preserve">##  $ centers     : num [1:2, 1:29] 0.0773 0.4283 0.3028 0.0669 0.1872 ...</w:t>
       </w:r>
       <w:r>
         <w:br w:type="textWrapping"/>
@@ -704,7 +704,7 @@
         <w:rPr>
           <w:rStyle w:val="VerbatimChar"/>
         </w:rPr>
-        <w:t xml:space="preserve">##  $ withinss    : num [1:2] 0.171 0.851</w:t>
+        <w:t xml:space="preserve">##  $ withinss    : num [1:2] 0.851 0.171</w:t>
       </w:r>
       <w:r>
         <w:br w:type="textWrapping"/>
@@ -731,7 +731,7 @@
         <w:rPr>
           <w:rStyle w:val="VerbatimChar"/>
         </w:rPr>
-        <w:t xml:space="preserve">##  $ size        : int [1:2] 4 7</w:t>
+        <w:t xml:space="preserve">##  $ size        : int [1:2] 7 4</w:t>
       </w:r>
       <w:r>
         <w:br w:type="textWrapping"/>
@@ -1273,1037 +1273,6 @@
         <w:t xml:space="preserve">## transparency is not supported on this device: reported only once per page</w:t>
       </w:r>
     </w:p>
-    <w:p>
-      <w:pPr>
-        <w:pStyle w:val="SourceCode"/>
-      </w:pPr>
-      <w:r>
-        <w:rPr>
-          <w:rStyle w:val="NormalTok"/>
-        </w:rPr>
-        <w:t xml:space="preserve">cluster3 &lt;-</w:t>
-      </w:r>
-      <w:r>
-        <w:rPr>
-          <w:rStyle w:val="StringTok"/>
-        </w:rPr>
-        <w:t xml:space="preserve"> </w:t>
-      </w:r>
-      <w:r>
-        <w:rPr>
-          <w:rStyle w:val="KeywordTok"/>
-        </w:rPr>
-        <w:t xml:space="preserve">kmeans</w:t>
-      </w:r>
-      <w:r>
-        <w:rPr>
-          <w:rStyle w:val="NormalTok"/>
-        </w:rPr>
-        <w:t xml:space="preserve">(PCA_fish, </w:t>
-      </w:r>
-      <w:r>
-        <w:rPr>
-          <w:rStyle w:val="DataTypeTok"/>
-        </w:rPr>
-        <w:t xml:space="preserve">centers =</w:t>
-      </w:r>
-      <w:r>
-        <w:rPr>
-          <w:rStyle w:val="NormalTok"/>
-        </w:rPr>
-        <w:t xml:space="preserve"> </w:t>
-      </w:r>
-      <w:r>
-        <w:rPr>
-          <w:rStyle w:val="DecValTok"/>
-        </w:rPr>
-        <w:t xml:space="preserve">3</w:t>
-      </w:r>
-      <w:r>
-        <w:rPr>
-          <w:rStyle w:val="NormalTok"/>
-        </w:rPr>
-        <w:t xml:space="preserve">, </w:t>
-      </w:r>
-      <w:r>
-        <w:rPr>
-          <w:rStyle w:val="DataTypeTok"/>
-        </w:rPr>
-        <w:t xml:space="preserve">nstart =</w:t>
-      </w:r>
-      <w:r>
-        <w:rPr>
-          <w:rStyle w:val="NormalTok"/>
-        </w:rPr>
-        <w:t xml:space="preserve"> </w:t>
-      </w:r>
-      <w:r>
-        <w:rPr>
-          <w:rStyle w:val="DecValTok"/>
-        </w:rPr>
-        <w:t xml:space="preserve">25</w:t>
-      </w:r>
-      <w:r>
-        <w:rPr>
-          <w:rStyle w:val="NormalTok"/>
-        </w:rPr>
-        <w:t xml:space="preserve">)</w:t>
-      </w:r>
-      <w:r>
-        <w:br w:type="textWrapping"/>
-      </w:r>
-      <w:r>
-        <w:rPr>
-          <w:rStyle w:val="KeywordTok"/>
-        </w:rPr>
-        <w:t xml:space="preserve">str</w:t>
-      </w:r>
-      <w:r>
-        <w:rPr>
-          <w:rStyle w:val="NormalTok"/>
-        </w:rPr>
-        <w:t xml:space="preserve">(cluster3)</w:t>
-      </w:r>
-    </w:p>
-    <w:p>
-      <w:pPr>
-        <w:pStyle w:val="SourceCode"/>
-      </w:pPr>
-      <w:r>
-        <w:rPr>
-          <w:rStyle w:val="VerbatimChar"/>
-        </w:rPr>
-        <w:t xml:space="preserve">## List of 9</w:t>
-      </w:r>
-      <w:r>
-        <w:br w:type="textWrapping"/>
-      </w:r>
-      <w:r>
-        <w:rPr>
-          <w:rStyle w:val="VerbatimChar"/>
-        </w:rPr>
-        <w:t xml:space="preserve">##  $ cluster     : Named int [1:11] 1 3 1 1 1 2 2 2 1 2 ...</w:t>
-      </w:r>
-      <w:r>
-        <w:br w:type="textWrapping"/>
-      </w:r>
-      <w:r>
-        <w:rPr>
-          <w:rStyle w:val="VerbatimChar"/>
-        </w:rPr>
-        <w:t xml:space="preserve">##   ..- attr(*, "names")= chr [1:11] "Elbow" "Tiger" "XL" "Spittal" ...</w:t>
-      </w:r>
-      <w:r>
-        <w:br w:type="textWrapping"/>
-      </w:r>
-      <w:r>
-        <w:rPr>
-          <w:rStyle w:val="VerbatimChar"/>
-        </w:rPr>
-        <w:t xml:space="preserve">##  $ centers     : num [1:3, 1:29] 0.0895 0.4283 0.0469 0.3991 0.0669 ...</w:t>
-      </w:r>
-      <w:r>
-        <w:br w:type="textWrapping"/>
-      </w:r>
-      <w:r>
-        <w:rPr>
-          <w:rStyle w:val="VerbatimChar"/>
-        </w:rPr>
-        <w:t xml:space="preserve">##   ..- attr(*, "dimnames")=List of 2</w:t>
-      </w:r>
-      <w:r>
-        <w:br w:type="textWrapping"/>
-      </w:r>
-      <w:r>
-        <w:rPr>
-          <w:rStyle w:val="VerbatimChar"/>
-        </w:rPr>
-        <w:t xml:space="preserve">##   .. ..$ : chr [1:3] "1" "2" "3"</w:t>
-      </w:r>
-      <w:r>
-        <w:br w:type="textWrapping"/>
-      </w:r>
-      <w:r>
-        <w:rPr>
-          <w:rStyle w:val="VerbatimChar"/>
-        </w:rPr>
-        <w:t xml:space="preserve">##   .. ..$ : chr [1:29] "Chromis bermudae" "Chromis insolata" "Paranthia furcifer" "Chaetodon sedentarius" ...</w:t>
-      </w:r>
-      <w:r>
-        <w:br w:type="textWrapping"/>
-      </w:r>
-      <w:r>
-        <w:rPr>
-          <w:rStyle w:val="VerbatimChar"/>
-        </w:rPr>
-        <w:t xml:space="preserve">##  $ totss       : num 1.56</w:t>
-      </w:r>
-      <w:r>
-        <w:br w:type="textWrapping"/>
-      </w:r>
-      <w:r>
-        <w:rPr>
-          <w:rStyle w:val="VerbatimChar"/>
-        </w:rPr>
-        <w:t xml:space="preserve">##  $ withinss    : num [1:3] 0.298 0.171 0.129</w:t>
-      </w:r>
-      <w:r>
-        <w:br w:type="textWrapping"/>
-      </w:r>
-      <w:r>
-        <w:rPr>
-          <w:rStyle w:val="VerbatimChar"/>
-        </w:rPr>
-        <w:t xml:space="preserve">##  $ tot.withinss: num 0.598</w:t>
-      </w:r>
-      <w:r>
-        <w:br w:type="textWrapping"/>
-      </w:r>
-      <w:r>
-        <w:rPr>
-          <w:rStyle w:val="VerbatimChar"/>
-        </w:rPr>
-        <w:t xml:space="preserve">##  $ betweenss   : num 0.964</w:t>
-      </w:r>
-      <w:r>
-        <w:br w:type="textWrapping"/>
-      </w:r>
-      <w:r>
-        <w:rPr>
-          <w:rStyle w:val="VerbatimChar"/>
-        </w:rPr>
-        <w:t xml:space="preserve">##  $ size        : int [1:3] 5 4 2</w:t>
-      </w:r>
-      <w:r>
-        <w:br w:type="textWrapping"/>
-      </w:r>
-      <w:r>
-        <w:rPr>
-          <w:rStyle w:val="VerbatimChar"/>
-        </w:rPr>
-        <w:t xml:space="preserve">##  $ iter        : int 1</w:t>
-      </w:r>
-      <w:r>
-        <w:br w:type="textWrapping"/>
-      </w:r>
-      <w:r>
-        <w:rPr>
-          <w:rStyle w:val="VerbatimChar"/>
-        </w:rPr>
-        <w:t xml:space="preserve">##  $ ifault      : int 0</w:t>
-      </w:r>
-      <w:r>
-        <w:br w:type="textWrapping"/>
-      </w:r>
-      <w:r>
-        <w:rPr>
-          <w:rStyle w:val="VerbatimChar"/>
-        </w:rPr>
-        <w:t xml:space="preserve">##  - attr(*, "class")= chr "kmeans"</w:t>
-      </w:r>
-    </w:p>
-    <w:p>
-      <w:pPr>
-        <w:pStyle w:val="SourceCode"/>
-      </w:pPr>
-      <w:r>
-        <w:rPr>
-          <w:rStyle w:val="KeywordTok"/>
-        </w:rPr>
-        <w:t xml:space="preserve">fviz_cluster</w:t>
-      </w:r>
-      <w:r>
-        <w:rPr>
-          <w:rStyle w:val="NormalTok"/>
-        </w:rPr>
-        <w:t xml:space="preserve">(cluster3, </w:t>
-      </w:r>
-      <w:r>
-        <w:rPr>
-          <w:rStyle w:val="DataTypeTok"/>
-        </w:rPr>
-        <w:t xml:space="preserve">data =</w:t>
-      </w:r>
-      <w:r>
-        <w:rPr>
-          <w:rStyle w:val="NormalTok"/>
-        </w:rPr>
-        <w:t xml:space="preserve"> PCA_fish, </w:t>
-      </w:r>
-      <w:r>
-        <w:rPr>
-          <w:rStyle w:val="DataTypeTok"/>
-        </w:rPr>
-        <w:t xml:space="preserve">fill =</w:t>
-      </w:r>
-      <w:r>
-        <w:rPr>
-          <w:rStyle w:val="NormalTok"/>
-        </w:rPr>
-        <w:t xml:space="preserve"> </w:t>
-      </w:r>
-      <w:r>
-        <w:rPr>
-          <w:rStyle w:val="StringTok"/>
-        </w:rPr>
-        <w:t xml:space="preserve">"darkblue"</w:t>
-      </w:r>
-      <w:r>
-        <w:rPr>
-          <w:rStyle w:val="NormalTok"/>
-        </w:rPr>
-        <w:t xml:space="preserve">) </w:t>
-      </w:r>
-      <w:r>
-        <w:rPr>
-          <w:rStyle w:val="OperatorTok"/>
-        </w:rPr>
-        <w:t xml:space="preserve">+</w:t>
-      </w:r>
-      <w:r>
-        <w:rPr>
-          <w:rStyle w:val="StringTok"/>
-        </w:rPr>
-        <w:t xml:space="preserve"> </w:t>
-      </w:r>
-      <w:r>
-        <w:rPr>
-          <w:rStyle w:val="KeywordTok"/>
-        </w:rPr>
-        <w:t xml:space="preserve">ylim</w:t>
-      </w:r>
-      <w:r>
-        <w:rPr>
-          <w:rStyle w:val="NormalTok"/>
-        </w:rPr>
-        <w:t xml:space="preserve">(</w:t>
-      </w:r>
-      <w:r>
-        <w:rPr>
-          <w:rStyle w:val="OperatorTok"/>
-        </w:rPr>
-        <w:t xml:space="preserve">-</w:t>
-      </w:r>
-      <w:r>
-        <w:rPr>
-          <w:rStyle w:val="FloatTok"/>
-        </w:rPr>
-        <w:t xml:space="preserve">2.5</w:t>
-      </w:r>
-      <w:r>
-        <w:rPr>
-          <w:rStyle w:val="NormalTok"/>
-        </w:rPr>
-        <w:t xml:space="preserve">,</w:t>
-      </w:r>
-      <w:r>
-        <w:rPr>
-          <w:rStyle w:val="FloatTok"/>
-        </w:rPr>
-        <w:t xml:space="preserve">4.5</w:t>
-      </w:r>
-      <w:r>
-        <w:rPr>
-          <w:rStyle w:val="NormalTok"/>
-        </w:rPr>
-        <w:t xml:space="preserve">) </w:t>
-      </w:r>
-      <w:r>
-        <w:rPr>
-          <w:rStyle w:val="OperatorTok"/>
-        </w:rPr>
-        <w:t xml:space="preserve">+</w:t>
-      </w:r>
-      <w:r>
-        <w:rPr>
-          <w:rStyle w:val="StringTok"/>
-        </w:rPr>
-        <w:t xml:space="preserve"> </w:t>
-      </w:r>
-      <w:r>
-        <w:rPr>
-          <w:rStyle w:val="KeywordTok"/>
-        </w:rPr>
-        <w:t xml:space="preserve">theme_classic</w:t>
-      </w:r>
-      <w:r>
-        <w:rPr>
-          <w:rStyle w:val="NormalTok"/>
-        </w:rPr>
-        <w:t xml:space="preserve">()</w:t>
-      </w:r>
-    </w:p>
-    <w:p>
-      <w:pPr>
-        <w:pStyle w:val="FirstParagraph"/>
-      </w:pPr>
-      <w:r>
-        <w:drawing>
-          <wp:inline>
-            <wp:extent cx="5334000" cy="4267200"/>
-            <wp:effectExtent b="0" l="0" r="0" t="0"/>
-            <wp:docPr descr="" title="" id="1" name="Picture"/>
-            <a:graphic>
-              <a:graphicData uri="http://schemas.openxmlformats.org/drawingml/2006/picture">
-                <pic:pic>
-                  <pic:nvPicPr>
-                    <pic:cNvPr descr="Lionfish_final_cluster_analysis_files/figure-docx/unnamed-chunk-7-1.png" id="0" name="Picture"/>
-                    <pic:cNvPicPr>
-                      <a:picLocks noChangeArrowheads="1" noChangeAspect="1"/>
-                    </pic:cNvPicPr>
-                  </pic:nvPicPr>
-                  <pic:blipFill>
-                    <a:blip r:embed="rId23"/>
-                    <a:stretch>
-                      <a:fillRect/>
-                    </a:stretch>
-                  </pic:blipFill>
-                  <pic:spPr bwMode="auto">
-                    <a:xfrm>
-                      <a:off x="0" y="0"/>
-                      <a:ext cx="5334000" cy="4267200"/>
-                    </a:xfrm>
-                    <a:prstGeom prst="rect">
-                      <a:avLst/>
-                    </a:prstGeom>
-                    <a:noFill/>
-                    <a:ln w="9525">
-                      <a:noFill/>
-                      <a:headEnd/>
-                      <a:tailEnd/>
-                    </a:ln>
-                  </pic:spPr>
-                </pic:pic>
-              </a:graphicData>
-            </a:graphic>
-          </wp:inline>
-        </w:drawing>
-      </w:r>
-    </w:p>
-    <w:p>
-      <w:pPr>
-        <w:pStyle w:val="SourceCode"/>
-      </w:pPr>
-      <w:r>
-        <w:rPr>
-          <w:rStyle w:val="KeywordTok"/>
-        </w:rPr>
-        <w:t xml:space="preserve">citation</w:t>
-      </w:r>
-      <w:r>
-        <w:rPr>
-          <w:rStyle w:val="NormalTok"/>
-        </w:rPr>
-        <w:t xml:space="preserve">(</w:t>
-      </w:r>
-      <w:r>
-        <w:rPr>
-          <w:rStyle w:val="DataTypeTok"/>
-        </w:rPr>
-        <w:t xml:space="preserve">package =</w:t>
-      </w:r>
-      <w:r>
-        <w:rPr>
-          <w:rStyle w:val="NormalTok"/>
-        </w:rPr>
-        <w:t xml:space="preserve"> </w:t>
-      </w:r>
-      <w:r>
-        <w:rPr>
-          <w:rStyle w:val="StringTok"/>
-        </w:rPr>
-        <w:t xml:space="preserve">"vegan"</w:t>
-      </w:r>
-      <w:r>
-        <w:rPr>
-          <w:rStyle w:val="NormalTok"/>
-        </w:rPr>
-        <w:t xml:space="preserve">)</w:t>
-      </w:r>
-    </w:p>
-    <w:p>
-      <w:pPr>
-        <w:pStyle w:val="SourceCode"/>
-      </w:pPr>
-      <w:r>
-        <w:rPr>
-          <w:rStyle w:val="VerbatimChar"/>
-        </w:rPr>
-        <w:t xml:space="preserve">## </w:t>
-      </w:r>
-      <w:r>
-        <w:br w:type="textWrapping"/>
-      </w:r>
-      <w:r>
-        <w:rPr>
-          <w:rStyle w:val="VerbatimChar"/>
-        </w:rPr>
-        <w:t xml:space="preserve">## To cite package 'vegan' in publications use:</w:t>
-      </w:r>
-      <w:r>
-        <w:br w:type="textWrapping"/>
-      </w:r>
-      <w:r>
-        <w:rPr>
-          <w:rStyle w:val="VerbatimChar"/>
-        </w:rPr>
-        <w:t xml:space="preserve">## </w:t>
-      </w:r>
-      <w:r>
-        <w:br w:type="textWrapping"/>
-      </w:r>
-      <w:r>
-        <w:rPr>
-          <w:rStyle w:val="VerbatimChar"/>
-        </w:rPr>
-        <w:t xml:space="preserve">##   Jari Oksanen, F. Guillaume Blanchet, Michael Friendly, Roeland</w:t>
-      </w:r>
-      <w:r>
-        <w:br w:type="textWrapping"/>
-      </w:r>
-      <w:r>
-        <w:rPr>
-          <w:rStyle w:val="VerbatimChar"/>
-        </w:rPr>
-        <w:t xml:space="preserve">##   Kindt, Pierre Legendre, Dan McGlinn, Peter R. Minchin, R. B.</w:t>
-      </w:r>
-      <w:r>
-        <w:br w:type="textWrapping"/>
-      </w:r>
-      <w:r>
-        <w:rPr>
-          <w:rStyle w:val="VerbatimChar"/>
-        </w:rPr>
-        <w:t xml:space="preserve">##   O'Hara, Gavin L. Simpson, Peter Solymos, M. Henry H. Stevens,</w:t>
-      </w:r>
-      <w:r>
-        <w:br w:type="textWrapping"/>
-      </w:r>
-      <w:r>
-        <w:rPr>
-          <w:rStyle w:val="VerbatimChar"/>
-        </w:rPr>
-        <w:t xml:space="preserve">##   Eduard Szoecs and Helene Wagner (2018). vegan: Community Ecology</w:t>
-      </w:r>
-      <w:r>
-        <w:br w:type="textWrapping"/>
-      </w:r>
-      <w:r>
-        <w:rPr>
-          <w:rStyle w:val="VerbatimChar"/>
-        </w:rPr>
-        <w:t xml:space="preserve">##   Package. R package version 2.5-1.</w:t>
-      </w:r>
-      <w:r>
-        <w:br w:type="textWrapping"/>
-      </w:r>
-      <w:r>
-        <w:rPr>
-          <w:rStyle w:val="VerbatimChar"/>
-        </w:rPr>
-        <w:t xml:space="preserve">##   https://CRAN.R-project.org/package=vegan</w:t>
-      </w:r>
-      <w:r>
-        <w:br w:type="textWrapping"/>
-      </w:r>
-      <w:r>
-        <w:rPr>
-          <w:rStyle w:val="VerbatimChar"/>
-        </w:rPr>
-        <w:t xml:space="preserve">## </w:t>
-      </w:r>
-      <w:r>
-        <w:br w:type="textWrapping"/>
-      </w:r>
-      <w:r>
-        <w:rPr>
-          <w:rStyle w:val="VerbatimChar"/>
-        </w:rPr>
-        <w:t xml:space="preserve">## A BibTeX entry for LaTeX users is</w:t>
-      </w:r>
-      <w:r>
-        <w:br w:type="textWrapping"/>
-      </w:r>
-      <w:r>
-        <w:rPr>
-          <w:rStyle w:val="VerbatimChar"/>
-        </w:rPr>
-        <w:t xml:space="preserve">## </w:t>
-      </w:r>
-      <w:r>
-        <w:br w:type="textWrapping"/>
-      </w:r>
-      <w:r>
-        <w:rPr>
-          <w:rStyle w:val="VerbatimChar"/>
-        </w:rPr>
-        <w:t xml:space="preserve">##   @Manual{,</w:t>
-      </w:r>
-      <w:r>
-        <w:br w:type="textWrapping"/>
-      </w:r>
-      <w:r>
-        <w:rPr>
-          <w:rStyle w:val="VerbatimChar"/>
-        </w:rPr>
-        <w:t xml:space="preserve">##     title = {vegan: Community Ecology Package},</w:t>
-      </w:r>
-      <w:r>
-        <w:br w:type="textWrapping"/>
-      </w:r>
-      <w:r>
-        <w:rPr>
-          <w:rStyle w:val="VerbatimChar"/>
-        </w:rPr>
-        <w:t xml:space="preserve">##     author = {Jari Oksanen and F. Guillaume Blanchet and Michael Friendly and Roeland Kindt and Pierre Legendre and Dan McGlinn and Peter R. Minchin and R. B. O'Hara and Gavin L. Simpson and Peter Solymos and M. Henry H. Stevens and Eduard Szoecs and Helene Wagner},</w:t>
-      </w:r>
-      <w:r>
-        <w:br w:type="textWrapping"/>
-      </w:r>
-      <w:r>
-        <w:rPr>
-          <w:rStyle w:val="VerbatimChar"/>
-        </w:rPr>
-        <w:t xml:space="preserve">##     year = {2018},</w:t>
-      </w:r>
-      <w:r>
-        <w:br w:type="textWrapping"/>
-      </w:r>
-      <w:r>
-        <w:rPr>
-          <w:rStyle w:val="VerbatimChar"/>
-        </w:rPr>
-        <w:t xml:space="preserve">##     note = {R package version 2.5-1},</w:t>
-      </w:r>
-      <w:r>
-        <w:br w:type="textWrapping"/>
-      </w:r>
-      <w:r>
-        <w:rPr>
-          <w:rStyle w:val="VerbatimChar"/>
-        </w:rPr>
-        <w:t xml:space="preserve">##     url = {https://CRAN.R-project.org/package=vegan},</w:t>
-      </w:r>
-      <w:r>
-        <w:br w:type="textWrapping"/>
-      </w:r>
-      <w:r>
-        <w:rPr>
-          <w:rStyle w:val="VerbatimChar"/>
-        </w:rPr>
-        <w:t xml:space="preserve">##   }</w:t>
-      </w:r>
-      <w:r>
-        <w:br w:type="textWrapping"/>
-      </w:r>
-      <w:r>
-        <w:rPr>
-          <w:rStyle w:val="VerbatimChar"/>
-        </w:rPr>
-        <w:t xml:space="preserve">## </w:t>
-      </w:r>
-      <w:r>
-        <w:br w:type="textWrapping"/>
-      </w:r>
-      <w:r>
-        <w:rPr>
-          <w:rStyle w:val="VerbatimChar"/>
-        </w:rPr>
-        <w:t xml:space="preserve">## ATTENTION: This citation information has been auto-generated from</w:t>
-      </w:r>
-      <w:r>
-        <w:br w:type="textWrapping"/>
-      </w:r>
-      <w:r>
-        <w:rPr>
-          <w:rStyle w:val="VerbatimChar"/>
-        </w:rPr>
-        <w:t xml:space="preserve">## the package DESCRIPTION file and may need manual editing, see</w:t>
-      </w:r>
-      <w:r>
-        <w:br w:type="textWrapping"/>
-      </w:r>
-      <w:r>
-        <w:rPr>
-          <w:rStyle w:val="VerbatimChar"/>
-        </w:rPr>
-        <w:t xml:space="preserve">## 'help("citation")'.</w:t>
-      </w:r>
-    </w:p>
-    <w:p>
-      <w:pPr>
-        <w:pStyle w:val="SourceCode"/>
-      </w:pPr>
-      <w:r>
-        <w:rPr>
-          <w:rStyle w:val="KeywordTok"/>
-        </w:rPr>
-        <w:t xml:space="preserve">citation</w:t>
-      </w:r>
-      <w:r>
-        <w:rPr>
-          <w:rStyle w:val="NormalTok"/>
-        </w:rPr>
-        <w:t xml:space="preserve">(</w:t>
-      </w:r>
-      <w:r>
-        <w:rPr>
-          <w:rStyle w:val="DataTypeTok"/>
-        </w:rPr>
-        <w:t xml:space="preserve">package =</w:t>
-      </w:r>
-      <w:r>
-        <w:rPr>
-          <w:rStyle w:val="NormalTok"/>
-        </w:rPr>
-        <w:t xml:space="preserve"> </w:t>
-      </w:r>
-      <w:r>
-        <w:rPr>
-          <w:rStyle w:val="StringTok"/>
-        </w:rPr>
-        <w:t xml:space="preserve">"tidyverse"</w:t>
-      </w:r>
-      <w:r>
-        <w:rPr>
-          <w:rStyle w:val="NormalTok"/>
-        </w:rPr>
-        <w:t xml:space="preserve">)</w:t>
-      </w:r>
-    </w:p>
-    <w:p>
-      <w:pPr>
-        <w:pStyle w:val="SourceCode"/>
-      </w:pPr>
-      <w:r>
-        <w:rPr>
-          <w:rStyle w:val="VerbatimChar"/>
-        </w:rPr>
-        <w:t xml:space="preserve">## </w:t>
-      </w:r>
-      <w:r>
-        <w:br w:type="textWrapping"/>
-      </w:r>
-      <w:r>
-        <w:rPr>
-          <w:rStyle w:val="VerbatimChar"/>
-        </w:rPr>
-        <w:t xml:space="preserve">## To cite package 'tidyverse' in publications use:</w:t>
-      </w:r>
-      <w:r>
-        <w:br w:type="textWrapping"/>
-      </w:r>
-      <w:r>
-        <w:rPr>
-          <w:rStyle w:val="VerbatimChar"/>
-        </w:rPr>
-        <w:t xml:space="preserve">## </w:t>
-      </w:r>
-      <w:r>
-        <w:br w:type="textWrapping"/>
-      </w:r>
-      <w:r>
-        <w:rPr>
-          <w:rStyle w:val="VerbatimChar"/>
-        </w:rPr>
-        <w:t xml:space="preserve">##   Hadley Wickham (2017). tidyverse: Easily Install and Load the</w:t>
-      </w:r>
-      <w:r>
-        <w:br w:type="textWrapping"/>
-      </w:r>
-      <w:r>
-        <w:rPr>
-          <w:rStyle w:val="VerbatimChar"/>
-        </w:rPr>
-        <w:t xml:space="preserve">##   'Tidyverse'. R package version 1.2.1.</w:t>
-      </w:r>
-      <w:r>
-        <w:br w:type="textWrapping"/>
-      </w:r>
-      <w:r>
-        <w:rPr>
-          <w:rStyle w:val="VerbatimChar"/>
-        </w:rPr>
-        <w:t xml:space="preserve">##   https://CRAN.R-project.org/package=tidyverse</w:t>
-      </w:r>
-      <w:r>
-        <w:br w:type="textWrapping"/>
-      </w:r>
-      <w:r>
-        <w:rPr>
-          <w:rStyle w:val="VerbatimChar"/>
-        </w:rPr>
-        <w:t xml:space="preserve">## </w:t>
-      </w:r>
-      <w:r>
-        <w:br w:type="textWrapping"/>
-      </w:r>
-      <w:r>
-        <w:rPr>
-          <w:rStyle w:val="VerbatimChar"/>
-        </w:rPr>
-        <w:t xml:space="preserve">## A BibTeX entry for LaTeX users is</w:t>
-      </w:r>
-      <w:r>
-        <w:br w:type="textWrapping"/>
-      </w:r>
-      <w:r>
-        <w:rPr>
-          <w:rStyle w:val="VerbatimChar"/>
-        </w:rPr>
-        <w:t xml:space="preserve">## </w:t>
-      </w:r>
-      <w:r>
-        <w:br w:type="textWrapping"/>
-      </w:r>
-      <w:r>
-        <w:rPr>
-          <w:rStyle w:val="VerbatimChar"/>
-        </w:rPr>
-        <w:t xml:space="preserve">##   @Manual{,</w:t>
-      </w:r>
-      <w:r>
-        <w:br w:type="textWrapping"/>
-      </w:r>
-      <w:r>
-        <w:rPr>
-          <w:rStyle w:val="VerbatimChar"/>
-        </w:rPr>
-        <w:t xml:space="preserve">##     title = {tidyverse: Easily Install and Load the 'Tidyverse'},</w:t>
-      </w:r>
-      <w:r>
-        <w:br w:type="textWrapping"/>
-      </w:r>
-      <w:r>
-        <w:rPr>
-          <w:rStyle w:val="VerbatimChar"/>
-        </w:rPr>
-        <w:t xml:space="preserve">##     author = {Hadley Wickham},</w:t>
-      </w:r>
-      <w:r>
-        <w:br w:type="textWrapping"/>
-      </w:r>
-      <w:r>
-        <w:rPr>
-          <w:rStyle w:val="VerbatimChar"/>
-        </w:rPr>
-        <w:t xml:space="preserve">##     year = {2017},</w:t>
-      </w:r>
-      <w:r>
-        <w:br w:type="textWrapping"/>
-      </w:r>
-      <w:r>
-        <w:rPr>
-          <w:rStyle w:val="VerbatimChar"/>
-        </w:rPr>
-        <w:t xml:space="preserve">##     note = {R package version 1.2.1},</w:t>
-      </w:r>
-      <w:r>
-        <w:br w:type="textWrapping"/>
-      </w:r>
-      <w:r>
-        <w:rPr>
-          <w:rStyle w:val="VerbatimChar"/>
-        </w:rPr>
-        <w:t xml:space="preserve">##     url = {https://CRAN.R-project.org/package=tidyverse},</w:t>
-      </w:r>
-      <w:r>
-        <w:br w:type="textWrapping"/>
-      </w:r>
-      <w:r>
-        <w:rPr>
-          <w:rStyle w:val="VerbatimChar"/>
-        </w:rPr>
-        <w:t xml:space="preserve">##   }</w:t>
-      </w:r>
-    </w:p>
-    <w:p>
-      <w:pPr>
-        <w:pStyle w:val="SourceCode"/>
-      </w:pPr>
-      <w:r>
-        <w:rPr>
-          <w:rStyle w:val="KeywordTok"/>
-        </w:rPr>
-        <w:t xml:space="preserve">citation</w:t>
-      </w:r>
-      <w:r>
-        <w:rPr>
-          <w:rStyle w:val="NormalTok"/>
-        </w:rPr>
-        <w:t xml:space="preserve">(</w:t>
-      </w:r>
-      <w:r>
-        <w:rPr>
-          <w:rStyle w:val="DataTypeTok"/>
-        </w:rPr>
-        <w:t xml:space="preserve">package =</w:t>
-      </w:r>
-      <w:r>
-        <w:rPr>
-          <w:rStyle w:val="NormalTok"/>
-        </w:rPr>
-        <w:t xml:space="preserve"> </w:t>
-      </w:r>
-      <w:r>
-        <w:rPr>
-          <w:rStyle w:val="StringTok"/>
-        </w:rPr>
-        <w:t xml:space="preserve">"ggplot2"</w:t>
-      </w:r>
-      <w:r>
-        <w:rPr>
-          <w:rStyle w:val="NormalTok"/>
-        </w:rPr>
-        <w:t xml:space="preserve">)</w:t>
-      </w:r>
-    </w:p>
-    <w:p>
-      <w:pPr>
-        <w:pStyle w:val="SourceCode"/>
-      </w:pPr>
-      <w:r>
-        <w:rPr>
-          <w:rStyle w:val="VerbatimChar"/>
-        </w:rPr>
-        <w:t xml:space="preserve">## </w:t>
-      </w:r>
-      <w:r>
-        <w:br w:type="textWrapping"/>
-      </w:r>
-      <w:r>
-        <w:rPr>
-          <w:rStyle w:val="VerbatimChar"/>
-        </w:rPr>
-        <w:t xml:space="preserve">## To cite ggplot2 in publications, please use:</w:t>
-      </w:r>
-      <w:r>
-        <w:br w:type="textWrapping"/>
-      </w:r>
-      <w:r>
-        <w:rPr>
-          <w:rStyle w:val="VerbatimChar"/>
-        </w:rPr>
-        <w:t xml:space="preserve">## </w:t>
-      </w:r>
-      <w:r>
-        <w:br w:type="textWrapping"/>
-      </w:r>
-      <w:r>
-        <w:rPr>
-          <w:rStyle w:val="VerbatimChar"/>
-        </w:rPr>
-        <w:t xml:space="preserve">##   H. Wickham. ggplot2: Elegant Graphics for Data Analysis.</w:t>
-      </w:r>
-      <w:r>
-        <w:br w:type="textWrapping"/>
-      </w:r>
-      <w:r>
-        <w:rPr>
-          <w:rStyle w:val="VerbatimChar"/>
-        </w:rPr>
-        <w:t xml:space="preserve">##   Springer-Verlag New York, 2009.</w:t>
-      </w:r>
-      <w:r>
-        <w:br w:type="textWrapping"/>
-      </w:r>
-      <w:r>
-        <w:rPr>
-          <w:rStyle w:val="VerbatimChar"/>
-        </w:rPr>
-        <w:t xml:space="preserve">## </w:t>
-      </w:r>
-      <w:r>
-        <w:br w:type="textWrapping"/>
-      </w:r>
-      <w:r>
-        <w:rPr>
-          <w:rStyle w:val="VerbatimChar"/>
-        </w:rPr>
-        <w:t xml:space="preserve">## A BibTeX entry for LaTeX users is</w:t>
-      </w:r>
-      <w:r>
-        <w:br w:type="textWrapping"/>
-      </w:r>
-      <w:r>
-        <w:rPr>
-          <w:rStyle w:val="VerbatimChar"/>
-        </w:rPr>
-        <w:t xml:space="preserve">## </w:t>
-      </w:r>
-      <w:r>
-        <w:br w:type="textWrapping"/>
-      </w:r>
-      <w:r>
-        <w:rPr>
-          <w:rStyle w:val="VerbatimChar"/>
-        </w:rPr>
-        <w:t xml:space="preserve">##   @Book{,</w:t>
-      </w:r>
-      <w:r>
-        <w:br w:type="textWrapping"/>
-      </w:r>
-      <w:r>
-        <w:rPr>
-          <w:rStyle w:val="VerbatimChar"/>
-        </w:rPr>
-        <w:t xml:space="preserve">##     author = {Hadley Wickham},</w:t>
-      </w:r>
-      <w:r>
-        <w:br w:type="textWrapping"/>
-      </w:r>
-      <w:r>
-        <w:rPr>
-          <w:rStyle w:val="VerbatimChar"/>
-        </w:rPr>
-        <w:t xml:space="preserve">##     title = {ggplot2: Elegant Graphics for Data Analysis},</w:t>
-      </w:r>
-      <w:r>
-        <w:br w:type="textWrapping"/>
-      </w:r>
-      <w:r>
-        <w:rPr>
-          <w:rStyle w:val="VerbatimChar"/>
-        </w:rPr>
-        <w:t xml:space="preserve">##     publisher = {Springer-Verlag New York},</w:t>
-      </w:r>
-      <w:r>
-        <w:br w:type="textWrapping"/>
-      </w:r>
-      <w:r>
-        <w:rPr>
-          <w:rStyle w:val="VerbatimChar"/>
-        </w:rPr>
-        <w:t xml:space="preserve">##     year = {2009},</w:t>
-      </w:r>
-      <w:r>
-        <w:br w:type="textWrapping"/>
-      </w:r>
-      <w:r>
-        <w:rPr>
-          <w:rStyle w:val="VerbatimChar"/>
-        </w:rPr>
-        <w:t xml:space="preserve">##     isbn = {978-0-387-98140-6},</w:t>
-      </w:r>
-      <w:r>
-        <w:br w:type="textWrapping"/>
-      </w:r>
-      <w:r>
-        <w:rPr>
-          <w:rStyle w:val="VerbatimChar"/>
-        </w:rPr>
-        <w:t xml:space="preserve">##     url = {http://ggplot2.org},</w:t>
-      </w:r>
-      <w:r>
-        <w:br w:type="textWrapping"/>
-      </w:r>
-      <w:r>
-        <w:rPr>
-          <w:rStyle w:val="VerbatimChar"/>
-        </w:rPr>
-        <w:t xml:space="preserve">##   }</w:t>
-      </w:r>
-    </w:p>
     <w:sectPr/>
   </w:body>
 </w:document>
@@ -2412,7 +1381,7 @@
     </w:lvl>
   </w:abstractNum>
   <w:abstractNum w:abstractNumId="990">
-    <w:nsid w:val="2ebf5c82"/>
+    <w:nsid w:val="f195d591"/>
     <w:multiLevelType w:val="multilevel"/>
     <w:lvl w:ilvl="0">
       <w:numFmt w:val="bullet"/>

</xml_diff>